<commit_message>
Worked on Week 8 Project
</commit_message>
<xml_diff>
--- a/FINAL/Project Statement_DEPRECATED.docx
+++ b/FINAL/Project Statement_DEPRECATED.docx
@@ -78,8 +78,13 @@
     <w:p/>
     <w:p>
       <w:r>
-        <w:t>Econometric models, explore how these questions</w:t>
-      </w:r>
+        <w:t xml:space="preserve">Econometric models, explore how these </w:t>
+      </w:r>
+      <w:proofErr w:type="gramStart"/>
+      <w:r>
+        <w:t>questions</w:t>
+      </w:r>
+      <w:proofErr w:type="gramEnd"/>
     </w:p>
     <w:p/>
     <w:p>
@@ -92,7 +97,15 @@
     </w:p>
     <w:p>
       <w:r>
-        <w:t xml:space="preserve">Maximum likelihood algorithms vs. r-squared. </w:t>
+        <w:t xml:space="preserve">Maximum likelihood algorithms vs. </w:t>
+      </w:r>
+      <w:proofErr w:type="gramStart"/>
+      <w:r>
+        <w:t>r-squared</w:t>
+      </w:r>
+      <w:proofErr w:type="gramEnd"/>
+      <w:r>
+        <w:t xml:space="preserve">. </w:t>
       </w:r>
     </w:p>
     <w:p/>
@@ -101,7 +114,15 @@
         <w:t xml:space="preserve">Interested in marginal effects in economics. </w:t>
       </w:r>
       <w:r>
-        <w:t xml:space="preserve">Login and probit. Do not use r-squared. </w:t>
+        <w:t xml:space="preserve">Login and probit. Do not use </w:t>
+      </w:r>
+      <w:proofErr w:type="gramStart"/>
+      <w:r>
+        <w:t>r-squared</w:t>
+      </w:r>
+      <w:proofErr w:type="gramEnd"/>
+      <w:r>
+        <w:t xml:space="preserve">. </w:t>
       </w:r>
     </w:p>
     <w:p/>
@@ -126,7 +147,15 @@
         <w:br/>
       </w:r>
       <w:r>
-        <w:t xml:space="preserve">Overall project, notebook with a model which processes and generates data. Complete a 4000 word article around this model. </w:t>
+        <w:t xml:space="preserve">Overall project, notebook with a model which processes and generates data. Complete a </w:t>
+      </w:r>
+      <w:proofErr w:type="gramStart"/>
+      <w:r>
+        <w:t>4000 word</w:t>
+      </w:r>
+      <w:proofErr w:type="gramEnd"/>
+      <w:r>
+        <w:t xml:space="preserve"> article around this model. </w:t>
       </w:r>
       <w:r>
         <w:t xml:space="preserve">5 academic sources. The proposal is a gateway to the final project. I.E. the 1000 words are your introduction, the model, data, and methods *this topic of interest*. </w:t>
@@ -189,7 +218,15 @@
     <w:p/>
     <w:p>
       <w:r>
-        <w:t>Returns on holding the s&amp;p, vs bonds. The correlation of these returns over time. The MA 50 &amp; 100 could be useful for the overview.</w:t>
+        <w:t xml:space="preserve">Returns on holding the </w:t>
+      </w:r>
+      <w:proofErr w:type="spellStart"/>
+      <w:r>
+        <w:t>s&amp;p</w:t>
+      </w:r>
+      <w:proofErr w:type="spellEnd"/>
+      <w:r>
+        <w:t>, vs bonds. The correlation of these returns over time. The MA 50 &amp; 100 could be useful for the overview.</w:t>
       </w:r>
     </w:p>
     <w:p/>
@@ -198,7 +235,15 @@
         <w:t>Take the breaks in the correlations</w:t>
       </w:r>
       <w:r>
-        <w:t xml:space="preserve"> as periods to be investigated and how that effects </w:t>
+        <w:t xml:space="preserve"> as periods to be investigated and how that </w:t>
+      </w:r>
+      <w:proofErr w:type="gramStart"/>
+      <w:r>
+        <w:t>effects</w:t>
+      </w:r>
+      <w:proofErr w:type="gramEnd"/>
+      <w:r>
+        <w:t xml:space="preserve"> </w:t>
       </w:r>
     </w:p>
     <w:p/>
@@ -206,8 +251,21 @@
       <w:r>
         <w:t xml:space="preserve">Look at P/E ratios. </w:t>
       </w:r>
-      <w:r>
-        <w:t>Fama french’s work value/growth stocks.</w:t>
+      <w:proofErr w:type="spellStart"/>
+      <w:r>
+        <w:t>Fama</w:t>
+      </w:r>
+      <w:proofErr w:type="spellEnd"/>
+      <w:r>
+        <w:t xml:space="preserve"> </w:t>
+      </w:r>
+      <w:proofErr w:type="spellStart"/>
+      <w:r>
+        <w:t>french’s</w:t>
+      </w:r>
+      <w:proofErr w:type="spellEnd"/>
+      <w:r>
+        <w:t xml:space="preserve"> work value/growth stocks.</w:t>
       </w:r>
     </w:p>
     <w:p/>
@@ -228,19 +286,16 @@
         <w:t xml:space="preserve">keeping </w:t>
       </w:r>
       <w:r>
-        <w:t>up-to-date</w:t>
-      </w:r>
-    </w:p>
-    <w:p/>
-    <w:p>
-      <w:r>
-        <w:t>https://www.bea.gov/tools/</w:t>
-      </w:r>
-      <w:r>
-        <w:t>s</w:t>
-      </w:r>
-    </w:p>
-    <w:p/>
+        <w:t>up-to-</w:t>
+      </w:r>
+      <w:proofErr w:type="spellStart"/>
+      <w:proofErr w:type="gramStart"/>
+      <w:r>
+        <w:t>dat</w:t>
+      </w:r>
+      <w:proofErr w:type="spellEnd"/>
+      <w:proofErr w:type="gramEnd"/>
+    </w:p>
     <w:sectPr>
       <w:pgSz w:w="12240" w:h="15840" w:code="1"/>
       <w:pgMar w:top="720" w:right="720" w:bottom="720" w:left="720" w:header="720" w:footer="720" w:gutter="0"/>

</xml_diff>